<commit_message>
changed merchant contract word files
</commit_message>
<xml_diff>
--- a/storage/app/prm_merchant_contract.docx
+++ b/storage/app/prm_merchant_contract.docx
@@ -44,6 +44,7 @@
         </w:rPr>
         <w:t>${</w:t>
       </w:r>
+      <w:proofErr w:type="spellStart"/>
       <w:r>
         <w:rPr>
           <w:lang w:val="en-US"/>
@@ -62,6 +63,7 @@
         </w:rPr>
         <w:t>number</w:t>
       </w:r>
+      <w:proofErr w:type="spellEnd"/>
       <w:r>
         <w:rPr>
           <w:lang w:val="en-US"/>
@@ -342,7 +344,15 @@
         <w:t>»</w:t>
       </w:r>
       <w:r>
-        <w:t xml:space="preserve">, именуемое в дальнейшем «Покупатель», в лице директора Рахматуллоева З.А., действующей на основании Устава, с другой Стороны, вместе именуемые как стороны, а по отдельности – сторона, </w:t>
+        <w:t xml:space="preserve">, именуемое в дальнейшем «Покупатель», в лице директора </w:t>
+      </w:r>
+      <w:proofErr w:type="spellStart"/>
+      <w:r>
+        <w:t>Рахматуллоева</w:t>
+      </w:r>
+      <w:proofErr w:type="spellEnd"/>
+      <w:r>
+        <w:t xml:space="preserve"> З.А., действующей на основании Устава, с другой Стороны, вместе именуемые как стороны, а по отдельности – сторона, </w:t>
       </w:r>
       <w:bookmarkEnd w:id="0"/>
       <w:r>
@@ -368,21 +378,25 @@
       <w:r>
         <w:t xml:space="preserve">1.1. Продавец обязуется передать в собственность, а Покупатель принять и оплатить товарно-материальные ценности (далее – «Товар») из списка Товаров, указанных на сайте Продавца, расположенного по интернет-адресу </w:t>
       </w:r>
+      <w:proofErr w:type="spellStart"/>
       <w:r>
         <w:rPr>
           <w:lang w:val="en-US"/>
         </w:rPr>
         <w:t>alifshop</w:t>
       </w:r>
+      <w:proofErr w:type="spellEnd"/>
       <w:r>
         <w:t>.</w:t>
       </w:r>
+      <w:proofErr w:type="spellStart"/>
       <w:r>
         <w:rPr>
           <w:lang w:val="en-US"/>
         </w:rPr>
         <w:t>uz</w:t>
       </w:r>
+      <w:proofErr w:type="spellEnd"/>
       <w:r>
         <w:t xml:space="preserve"> на условиях настоящего Договора. </w:t>
       </w:r>
@@ -427,7 +441,15 @@
         <w:t>mail</w:t>
       </w:r>
       <w:r>
-        <w:t xml:space="preserve"> Продавца: ________________________________, через мессенджеры (Telegram и т.д.) или иным доступным электронным способом, приемлемым для Сторон.   </w:t>
+        <w:t xml:space="preserve"> Продавца: ____________, через мессенджеры (</w:t>
+      </w:r>
+      <w:proofErr w:type="spellStart"/>
+      <w:r>
+        <w:t>Telegram</w:t>
+      </w:r>
+      <w:proofErr w:type="spellEnd"/>
+      <w:r>
+        <w:t xml:space="preserve"> и т.д.) или иным доступным электронным способом, приемлемым для Сторон.   </w:t>
       </w:r>
     </w:p>
     <w:p>
@@ -444,19 +466,27 @@
         <w:t xml:space="preserve">   </w:t>
       </w:r>
       <w:r>
-        <w:t xml:space="preserve"> выставляет Покупателю счет на оплату Товара или в случае отсутствия Товара на складе Продавца сообщает об этом и предлагает к реализации другой аналогичный товар путем направления на e-mail Покупателя: </w:t>
+        <w:t xml:space="preserve"> выставляет Покупателю счет на оплату Товара или в случае отсутствия Товара на складе Продавца сообщает об этом и предлагает к реализации другой аналогичный товар путем направления на e-</w:t>
+      </w:r>
+      <w:proofErr w:type="spellStart"/>
+      <w:r>
+        <w:t>mail</w:t>
+      </w:r>
+      <w:proofErr w:type="spellEnd"/>
+      <w:r>
+        <w:t xml:space="preserve"> Покупателя: </w:t>
       </w:r>
       <w:hyperlink r:id="rId7">
         <w:r>
           <w:rPr>
-            <w:rStyle w:val="a3"/>
+            <w:rStyle w:val="Hyperlink"/>
             <w:lang w:val="en-US"/>
           </w:rPr>
           <w:t>info</w:t>
         </w:r>
         <w:r>
           <w:rPr>
-            <w:rStyle w:val="a3"/>
+            <w:rStyle w:val="Hyperlink"/>
           </w:rPr>
           <w:t>@alifshop.uz</w:t>
         </w:r>
@@ -509,8 +539,14 @@
     <w:p>
       <w:pPr>
         <w:jc w:val="both"/>
-      </w:pPr>
-      <w:r>
+        <w:rPr>
+          <w:b/>
+        </w:rPr>
+      </w:pPr>
+      <w:r>
+        <w:rPr>
+          <w:b/>
+        </w:rPr>
         <w:t>2.1.1. Поставить товар в количестве, ассортименте и в сроки, установленные настоящим Договором.</w:t>
       </w:r>
     </w:p>
@@ -533,8 +569,14 @@
     <w:p>
       <w:pPr>
         <w:jc w:val="both"/>
-      </w:pPr>
-      <w:r>
+        <w:rPr>
+          <w:b/>
+        </w:rPr>
+      </w:pPr>
+      <w:r>
+        <w:rPr>
+          <w:b/>
+        </w:rPr>
         <w:t>2.1.4. Поставить товар свободным от прав третьих лиц.</w:t>
       </w:r>
     </w:p>
@@ -635,7 +677,15 @@
         <w:jc w:val="both"/>
       </w:pPr>
       <w:r>
-        <w:t>3.1. Ориентировочная общая стоимость Договора составляет 1 000 000 000 (один миллиард) сум с учетом НДС 15%.</w:t>
+        <w:t xml:space="preserve">3.1. Ориентировочная общая стоимость Договора составляет 1 000 000 000 (один миллиард) </w:t>
+      </w:r>
+      <w:proofErr w:type="spellStart"/>
+      <w:r>
+        <w:t>сум</w:t>
+      </w:r>
+      <w:proofErr w:type="spellEnd"/>
+      <w:r>
+        <w:t xml:space="preserve"> с учетом НДС 15%.</w:t>
       </w:r>
     </w:p>
     <w:p>
@@ -720,7 +770,31 @@
         <w:jc w:val="both"/>
       </w:pPr>
       <w:r>
-        <w:t>4.2. Покупатель имеет право потребовать передать все необходимые документы о качестве Товара, предусмотренные законодательством РУз (копии сертификата соответствия Узстандарт), заверенные печатью Продавца. Документы предоставляются в зависимости от Товара и если они предусмотрены и прилагаются к Товару Продавца.</w:t>
+        <w:t xml:space="preserve">4.2. Покупатель имеет право потребовать передать все необходимые документы о качестве Товара, предусмотренные законодательством </w:t>
+      </w:r>
+      <w:proofErr w:type="spellStart"/>
+      <w:r>
+        <w:t>РУз</w:t>
+      </w:r>
+      <w:proofErr w:type="spellEnd"/>
+      <w:r>
+        <w:t xml:space="preserve"> (копии сертификата соответствия </w:t>
+      </w:r>
+      <w:proofErr w:type="spellStart"/>
+      <w:r>
+        <w:t>Узстандарт</w:t>
+      </w:r>
+      <w:proofErr w:type="spellEnd"/>
+      <w:r>
+        <w:t xml:space="preserve">), заверенные печатью Продавца. Документы предоставляются в зависимости от Товара </w:t>
+      </w:r>
+      <w:proofErr w:type="gramStart"/>
+      <w:r>
+        <w:t>и</w:t>
+      </w:r>
+      <w:proofErr w:type="gramEnd"/>
+      <w:r>
+        <w:t xml:space="preserve"> если они предусмотрены и прилагаются к Товару Продавца.</w:t>
       </w:r>
     </w:p>
     <w:p>
@@ -952,170 +1026,6 @@
       <w:pPr>
         <w:jc w:val="center"/>
         <w:outlineLvl w:val="0"/>
-      </w:pPr>
-      <w:r>
-        <w:rPr>
-          <w:b/>
-        </w:rPr>
-        <w:t>6. Ответственность сторон.</w:t>
-      </w:r>
-    </w:p>
-    <w:p>
-      <w:pPr>
-        <w:jc w:val="both"/>
-      </w:pPr>
-      <w:r>
-        <w:t xml:space="preserve">6.1. В случае нарушения Продавцом сроков поставки Товара, указанных в пункте 2.1.2 Договора, по письменному требованию Покупателя Продавец выплачивает Покупателю </w:t>
-      </w:r>
-      <w:r>
-        <w:lastRenderedPageBreak/>
-        <w:t>неустойку в виде пени в размере 0,5 % от цены недопоставленного Товара за каждый рабочий день просрочки, но не более 50% от стоимости недопоставленного Товара. Претензии по качеству Товара (по скрытым недостаткам) могут быть направлены в адрес Продавца  в течение гарантийного срока.</w:t>
-      </w:r>
-    </w:p>
-    <w:p>
-      <w:pPr>
-        <w:jc w:val="both"/>
-      </w:pPr>
-      <w:r>
-        <w:t>6.2. В случае несоблюдения сроков оплаты, а равно – неоплаты Товара, Покупатель по требованию Продавца выплачивает последнему пени в размере 0,01% от стоимости неоплаченного (несвоевременно оплаченного) Товара за каждый день просрочки, но не более 5% от стоимости несвоевременно оплаченного Товара.</w:t>
-      </w:r>
-    </w:p>
-    <w:p>
-      <w:pPr>
-        <w:jc w:val="both"/>
-      </w:pPr>
-      <w:r>
-        <w:t xml:space="preserve">6.3. Начисление неустойки производится на основании письменной претензии с момента фактического нарушения Стороной своего обязательства. </w:t>
-      </w:r>
-    </w:p>
-    <w:p>
-      <w:pPr>
-        <w:jc w:val="both"/>
-      </w:pPr>
-      <w:r>
-        <w:t>6.4. Уплата неустоек не освобождает Стороны от исполнения ими своих обязательств по Договору.</w:t>
-      </w:r>
-    </w:p>
-    <w:p>
-      <w:pPr>
-        <w:jc w:val="both"/>
-      </w:pPr>
-      <w:r>
-        <w:t>6.5.</w:t>
-      </w:r>
-      <w:r>
-        <w:tab/>
-        <w:t>Сторона, не исполнившая или ненадлежащим образом исполнившая обязательства по Договору, обязана возместить другой Стороне убытки в полной сумме сверх предусмотренных Договором неустоек.</w:t>
-      </w:r>
-    </w:p>
-    <w:p>
-      <w:pPr>
-        <w:jc w:val="both"/>
-      </w:pPr>
-      <w:r>
-        <w:t>6.6. Стороны настоящим понимают и признают, что Товары по настоящему Договору приобретаются Покупателем для последующей реализации их третьим лицам (конечным потребителям), без непосредственного пользования Товаром. В связи с чем, стороны пришли к соглашению, что в случае предъявления каких-либо обоснованных претензий к Покупателю со стороны конечных пользователей (в рамках действующего законодательства о защите прав потребителей) относительно Товара, приобретенного у Продавца, конечные пользователи предъявляют претензии относительно качества Товара Покупателю, а Покупатель в случае обоснованности претензий относительно качества Товара предъявляет претензии касательно ненадлежащего качества Товара Продавцу, если только ненадлежащее качество Товара не было следствием каких-либо действий самого Покупателя. Продавец в данных случаях компенсирует все соответствующие расходы Покупателя или устраняет все такие недостатки за свой счет по требованию Покупателя согласно п.4.12. настоящего Договора.</w:t>
-      </w:r>
-    </w:p>
-    <w:p>
-      <w:pPr>
-        <w:jc w:val="both"/>
-      </w:pPr>
-      <w:r>
-        <w:t>6.7. Во всем остальном, что не предусмотрено условиями настоящего Договора, за неисполнение или ненадлежащее исполнение своих обязательств, виновная сторона несет ответственность в соответствии с действующим законодательством Республики Узбекистан.</w:t>
-      </w:r>
-    </w:p>
-    <w:p>
-      <w:pPr>
-        <w:jc w:val="center"/>
-        <w:rPr>
-          <w:b/>
-        </w:rPr>
-      </w:pPr>
-    </w:p>
-    <w:p>
-      <w:pPr>
-        <w:jc w:val="center"/>
-      </w:pPr>
-      <w:r>
-        <w:rPr>
-          <w:b/>
-        </w:rPr>
-        <w:t>7. Претензионный порядок и порядок разрешения споров.</w:t>
-      </w:r>
-    </w:p>
-    <w:p>
-      <w:pPr>
-        <w:jc w:val="both"/>
-      </w:pPr>
-      <w:r>
-        <w:t xml:space="preserve">7.1. Все споры и разногласия, вытекающие из настоящего Договора или в связи с ним, разрешаются путем ведения переговоров. При этом претензии, направленные одной Стороной в качестве меры досудебного урегулирования спора, подлежат принятию и ответу получившей Стороной не позднее 10 (десть) рабочих дней с даты получения претензии. </w:t>
-      </w:r>
-    </w:p>
-    <w:p>
-      <w:pPr>
-        <w:jc w:val="both"/>
-      </w:pPr>
-      <w:r>
-        <w:t>7.2. Спор, в случае его неурегулирования в досудебном порядке, передается для разрешения в Ташкентский межрайонный экономический суд по месту нахождения Покупателя (договорная подсудность).</w:t>
-      </w:r>
-    </w:p>
-    <w:p>
-      <w:pPr>
-        <w:jc w:val="both"/>
-      </w:pPr>
-    </w:p>
-    <w:p>
-      <w:pPr>
-        <w:jc w:val="center"/>
-        <w:rPr>
-          <w:b/>
-        </w:rPr>
-      </w:pPr>
-      <w:r>
-        <w:rPr>
-          <w:b/>
-        </w:rPr>
-        <w:t>8. Форс-мажор</w:t>
-      </w:r>
-    </w:p>
-    <w:p>
-      <w:pPr>
-        <w:jc w:val="both"/>
-      </w:pPr>
-      <w:r>
-        <w:t>8.1. Стороны освобождаются от ответственности за частичное или полное неисполнение обязательств по настоящему Договору, если это неисполнение явилось следствием действия обстоятельств непреодолимой силы, возникших после заключения настоящего договора, которые Стороны не могли ни предвидеть, ни предотвратить.</w:t>
-      </w:r>
-    </w:p>
-    <w:p>
-      <w:pPr>
-        <w:jc w:val="both"/>
-      </w:pPr>
-      <w:r>
-        <w:t xml:space="preserve">8.2. К обстоятельствам непреодолимой силы относятся события, на которые Стороны не могут оказывать влияние и за возникновение которых не несут ответственности, например, стихийные природные бедствия, военные действия, объявление правительственными органами чрезвычайного положения, запретительные меры государственных органов и иные обстоятельства, выходящие из-под контроля Сторон, препятствующие выполнению настоящего договора. </w:t>
-      </w:r>
-    </w:p>
-    <w:p>
-      <w:pPr>
-        <w:jc w:val="both"/>
-      </w:pPr>
-      <w:r>
-        <w:lastRenderedPageBreak/>
-        <w:t>8.3. Сторона, ссылающаяся на возникновение обстоятельств непреодолимой силы, обязана незамедлительно информировать об этом другую Сторону, с предоставлением в дальнейшем соответствующего документа компетентного государственного органа, подтверждающего факт возникновения указанных обстоятельств.</w:t>
-      </w:r>
-    </w:p>
-    <w:p>
-      <w:pPr>
-        <w:jc w:val="both"/>
-      </w:pPr>
-    </w:p>
-    <w:p>
-      <w:pPr>
-        <w:jc w:val="both"/>
-      </w:pPr>
-    </w:p>
-    <w:p>
-      <w:pPr>
-        <w:jc w:val="both"/>
         <w:rPr>
           <w:b/>
         </w:rPr>
@@ -1125,6 +1035,326 @@
       <w:pPr>
         <w:jc w:val="center"/>
         <w:outlineLvl w:val="0"/>
+        <w:rPr>
+          <w:b/>
+        </w:rPr>
+      </w:pPr>
+    </w:p>
+    <w:p>
+      <w:pPr>
+        <w:jc w:val="center"/>
+        <w:outlineLvl w:val="0"/>
+        <w:rPr>
+          <w:b/>
+        </w:rPr>
+      </w:pPr>
+    </w:p>
+    <w:p>
+      <w:pPr>
+        <w:jc w:val="center"/>
+        <w:outlineLvl w:val="0"/>
+      </w:pPr>
+      <w:r>
+        <w:rPr>
+          <w:b/>
+        </w:rPr>
+        <w:lastRenderedPageBreak/>
+        <w:t>6. Ответственность сторон.</w:t>
+      </w:r>
+    </w:p>
+    <w:p>
+      <w:pPr>
+        <w:suppressAutoHyphens w:val="0"/>
+        <w:jc w:val="both"/>
+        <w:rPr>
+          <w:lang w:eastAsia="ru-RU"/>
+        </w:rPr>
+      </w:pPr>
+      <w:r>
+        <w:rPr>
+          <w:lang w:eastAsia="ru-RU"/>
+        </w:rPr>
+        <w:t>6.1. В случае нарушения Продавцом сроков поставки Товара, указанных в пункте 2.1.2 Договора, по письменному требованию Покупателя Продавец выплачивает Покупателю неустойку в виде пени в размере 0,5 % от цены недопоставленного Товара за каждый рабочий день просрочки, но не более 50% от стоимости недопоставленного Товара. Претензии по качеству Товара (по скрытым недостаткам) могут быть направлены в адрес Продавца в течение гарантийного срока.</w:t>
+      </w:r>
+    </w:p>
+    <w:p>
+      <w:pPr>
+        <w:suppressAutoHyphens w:val="0"/>
+        <w:jc w:val="both"/>
+        <w:rPr>
+          <w:lang w:eastAsia="ru-RU"/>
+        </w:rPr>
+      </w:pPr>
+      <w:r>
+        <w:rPr>
+          <w:lang w:eastAsia="ru-RU"/>
+        </w:rPr>
+        <w:t>6.2. В случае несоблюдения сроков оплаты, а равно – неоплаты Товара, Покупатель по требованию Продавца выплачивает последнему пени в размере 0,01% от стоимости неоплаченного (несвоевременно оплаченного) Товара за каждый день просрочки, но не более 5% от стоимости несвоевременно оплаченного Товара.</w:t>
+      </w:r>
+    </w:p>
+    <w:p>
+      <w:pPr>
+        <w:suppressAutoHyphens w:val="0"/>
+        <w:jc w:val="both"/>
+        <w:rPr>
+          <w:lang w:eastAsia="ru-RU"/>
+        </w:rPr>
+      </w:pPr>
+      <w:r>
+        <w:rPr>
+          <w:b/>
+          <w:lang w:eastAsia="ru-RU"/>
+        </w:rPr>
+        <w:t>6.3. Если Товары не соответствуют стандартам, техническим условиям, образцам (эталонам), другим обязательным условиям по качеству, ассортименту и сортности, установленным законодательством или договором, Покупатель вправе отказаться от принятия и оплаты Товаров, взыскать с Продавца штраф в размере 20 процентов стоимости Товаров ненадлежащего качества, ассортимента и сортности, а если Товары уже оплачены, потребовать в установленном порядке возврата уплаченных сумм.</w:t>
+      </w:r>
+      <w:r>
+        <w:rPr>
+          <w:lang w:eastAsia="ru-RU"/>
+        </w:rPr>
+        <w:t xml:space="preserve"> Штраф за поставку Товаров ассортимента и сортности взыскивается в </w:t>
+      </w:r>
+      <w:proofErr w:type="spellStart"/>
+      <w:r>
+        <w:rPr>
+          <w:lang w:eastAsia="ru-RU"/>
+        </w:rPr>
+        <w:t>безакцептном</w:t>
+      </w:r>
+      <w:proofErr w:type="spellEnd"/>
+      <w:r>
+        <w:rPr>
+          <w:lang w:eastAsia="ru-RU"/>
+        </w:rPr>
+        <w:t xml:space="preserve"> порядке с Продавца.</w:t>
+      </w:r>
+    </w:p>
+    <w:p>
+      <w:pPr>
+        <w:suppressAutoHyphens w:val="0"/>
+        <w:jc w:val="both"/>
+        <w:rPr>
+          <w:lang w:eastAsia="ru-RU"/>
+        </w:rPr>
+      </w:pPr>
+      <w:r>
+        <w:rPr>
+          <w:lang w:eastAsia="ru-RU"/>
+        </w:rPr>
+        <w:t>Платежное требование на списание штрафа предъявляется в учреждение банка Продавца не позднее десяти дней после составления акта о ненадлежащем качестве, ассортименте и сортности Товаров.</w:t>
+      </w:r>
+    </w:p>
+    <w:p>
+      <w:pPr>
+        <w:suppressAutoHyphens w:val="0"/>
+        <w:jc w:val="both"/>
+        <w:rPr>
+          <w:b/>
+          <w:lang w:eastAsia="ru-RU"/>
+        </w:rPr>
+      </w:pPr>
+      <w:r>
+        <w:rPr>
+          <w:b/>
+          <w:lang w:eastAsia="ru-RU"/>
+        </w:rPr>
+        <w:t>6.4. В случае несоблюдения Продавцом условии поставки Товара свободным от прав третьих лиц, указанных в пункте 2.1.1. и 2.1.4. Договора, Продавец несет полное ответственность за все последствии в отношении Покупателя.</w:t>
+      </w:r>
+    </w:p>
+    <w:p>
+      <w:pPr>
+        <w:suppressAutoHyphens w:val="0"/>
+        <w:jc w:val="both"/>
+        <w:rPr>
+          <w:lang w:eastAsia="ru-RU"/>
+        </w:rPr>
+      </w:pPr>
+      <w:r>
+        <w:rPr>
+          <w:lang w:eastAsia="ru-RU"/>
+        </w:rPr>
+        <w:t xml:space="preserve">6.5. Начисление неустойки производится на основании письменной претензии с момента фактического нарушения Стороной своего обязательства. </w:t>
+      </w:r>
+    </w:p>
+    <w:p>
+      <w:pPr>
+        <w:suppressAutoHyphens w:val="0"/>
+        <w:jc w:val="both"/>
+        <w:rPr>
+          <w:lang w:eastAsia="ru-RU"/>
+        </w:rPr>
+      </w:pPr>
+      <w:r>
+        <w:rPr>
+          <w:lang w:eastAsia="ru-RU"/>
+        </w:rPr>
+        <w:t>6.6. Уплата неустоек не освобождает Стороны от исполнения ими своих обязательств по Договору.</w:t>
+      </w:r>
+    </w:p>
+    <w:p>
+      <w:pPr>
+        <w:suppressAutoHyphens w:val="0"/>
+        <w:jc w:val="both"/>
+        <w:rPr>
+          <w:lang w:eastAsia="ru-RU"/>
+        </w:rPr>
+      </w:pPr>
+      <w:r>
+        <w:rPr>
+          <w:lang w:eastAsia="ru-RU"/>
+        </w:rPr>
+        <w:t>6.7.</w:t>
+      </w:r>
+      <w:r>
+        <w:rPr>
+          <w:lang w:val="en-US" w:eastAsia="ru-RU"/>
+        </w:rPr>
+        <w:t> </w:t>
+      </w:r>
+      <w:r>
+        <w:rPr>
+          <w:lang w:eastAsia="ru-RU"/>
+        </w:rPr>
+        <w:t>Сторона, не исполнившая или ненадлежащим образом исполнившая обязательства по Договору, обязана возместить другой Стороне убытки в полной сумме сверх предусмотренных Договором неустоек.</w:t>
+      </w:r>
+    </w:p>
+    <w:p>
+      <w:pPr>
+        <w:suppressAutoHyphens w:val="0"/>
+        <w:jc w:val="both"/>
+        <w:rPr>
+          <w:lang w:eastAsia="ru-RU"/>
+        </w:rPr>
+      </w:pPr>
+      <w:r>
+        <w:rPr>
+          <w:lang w:eastAsia="ru-RU"/>
+        </w:rPr>
+        <w:t>6.8. Стороны настоящим понимают и признают, что Товары по настоящему Договору приобретаются Покупателем для последующей реализации их третьим лицам (конечным потребителям), без непосредственного пользования Товаром. В связи с чем, стороны пришли к соглашению, что в случае предъявления каких-либо обоснованных претензий к Покупателю со стороны конечных пользователей (в рамках действующего законодательства о защите прав потребителей) относительно Товара, приобретенного у Продавца, конечные пользователи предъявляют претензии относительно качества, ассортименты и сортности Товара Покупателю, а Покупатель в случае обоснованности претензий относительно качества Товара предъявляет претензии касательно ненадлежащего качества,</w:t>
+      </w:r>
+      <w:r>
+        <w:rPr>
+          <w:lang w:eastAsia="ru-RU"/>
+        </w:rPr>
+        <w:softHyphen/>
+        <w:t xml:space="preserve"> ассортименты и сортности Товара Продавцу, если только ненадлежащее качество  Товара не было следствием каких-либо действий самого Покупателя. Продавец в данных случаях компенсирует все соответствующие расходы Покупателя или устраняет все такие недостатки за свой счет по требованию Покупателя согласно п.4.12. настоящего Договора.</w:t>
+      </w:r>
+    </w:p>
+    <w:p>
+      <w:pPr>
+        <w:suppressAutoHyphens w:val="0"/>
+        <w:jc w:val="both"/>
+        <w:rPr>
+          <w:lang w:eastAsia="ru-RU"/>
+        </w:rPr>
+      </w:pPr>
+      <w:r>
+        <w:rPr>
+          <w:lang w:eastAsia="ru-RU"/>
+        </w:rPr>
+        <w:t>6.9. Во всем остальном, что не предусмотрено условиями настоящего Договора, за неисполнение или ненадлежащее исполнение своих обязательств, виновная сторона несет ответственность в соответствии с действующим законодательством Республики Узбекистан.</w:t>
+      </w:r>
+    </w:p>
+    <w:p>
+      <w:pPr>
+        <w:jc w:val="center"/>
+        <w:rPr>
+          <w:b/>
+        </w:rPr>
+      </w:pPr>
+    </w:p>
+    <w:p>
+      <w:pPr>
+        <w:jc w:val="center"/>
+      </w:pPr>
+      <w:r>
+        <w:rPr>
+          <w:b/>
+        </w:rPr>
+        <w:t>7. Претензионный порядок и порядок разрешения споров.</w:t>
+      </w:r>
+    </w:p>
+    <w:p>
+      <w:pPr>
+        <w:jc w:val="both"/>
+      </w:pPr>
+      <w:r>
+        <w:t xml:space="preserve">7.1. Все споры и разногласия, вытекающие из настоящего Договора или в связи с ним, разрешаются путем ведения переговоров. При этом претензии, направленные одной Стороной в качестве меры досудебного урегулирования спора, подлежат принятию и ответу получившей Стороной не позднее 10 (десть) рабочих дней с даты получения претензии. </w:t>
+      </w:r>
+    </w:p>
+    <w:p>
+      <w:pPr>
+        <w:jc w:val="both"/>
+      </w:pPr>
+      <w:r>
+        <w:lastRenderedPageBreak/>
+        <w:t>7.2. Спор, в случае его неурегулирования в досудебном порядке, передается для разрешения в Ташкентский межрайонный экономический суд по месту нахождения Покупателя (договорная подсудность).</w:t>
+      </w:r>
+    </w:p>
+    <w:p>
+      <w:pPr>
+        <w:jc w:val="both"/>
+      </w:pPr>
+    </w:p>
+    <w:p>
+      <w:pPr>
+        <w:jc w:val="center"/>
+        <w:rPr>
+          <w:b/>
+        </w:rPr>
+      </w:pPr>
+      <w:r>
+        <w:rPr>
+          <w:b/>
+        </w:rPr>
+        <w:t>8. Форс-мажор</w:t>
+      </w:r>
+    </w:p>
+    <w:p>
+      <w:pPr>
+        <w:jc w:val="both"/>
+      </w:pPr>
+      <w:r>
+        <w:t>8.1. Стороны освобождаются от ответственности за частичное или полное неисполнение обязательств по настоящему Договору, если это неисполнение явилось следствием действия обстоятельств непреодолимой силы, возникших после заключения настоящего договора, которые Стороны не могли ни предвидеть, ни предотвратить.</w:t>
+      </w:r>
+    </w:p>
+    <w:p>
+      <w:pPr>
+        <w:jc w:val="both"/>
+      </w:pPr>
+      <w:r>
+        <w:t xml:space="preserve">8.2. К обстоятельствам непреодолимой силы относятся события, на которые Стороны не могут оказывать влияние и за возникновение которых не несут ответственности, например, стихийные природные бедствия, военные действия, объявление правительственными органами чрезвычайного положения, запретительные меры государственных органов и иные обстоятельства, выходящие из-под контроля Сторон, препятствующие выполнению настоящего договора. </w:t>
+      </w:r>
+    </w:p>
+    <w:p>
+      <w:pPr>
+        <w:jc w:val="both"/>
+      </w:pPr>
+      <w:r>
+        <w:t>8.3. Сторона, ссылающаяся на возникновение обстоятельств непреодолимой силы, обязана незамедлительно информировать об этом другую Сторону, с предоставлением в дальнейшем соответствующего документа компетентного государственного органа, подтверждающего факт возникновения указанных обстоятельств.</w:t>
+      </w:r>
+    </w:p>
+    <w:p>
+      <w:pPr>
+        <w:jc w:val="both"/>
+      </w:pPr>
+    </w:p>
+    <w:p>
+      <w:pPr>
+        <w:jc w:val="both"/>
+      </w:pPr>
+    </w:p>
+    <w:p>
+      <w:pPr>
+        <w:jc w:val="both"/>
+        <w:rPr>
+          <w:b/>
+        </w:rPr>
+      </w:pPr>
+    </w:p>
+    <w:p>
+      <w:pPr>
+        <w:jc w:val="center"/>
+        <w:outlineLvl w:val="0"/>
       </w:pPr>
       <w:r>
         <w:rPr>
@@ -1150,7 +1380,7 @@
     </w:p>
     <w:p>
       <w:pPr>
-        <w:pStyle w:val="af1"/>
+        <w:pStyle w:val="a2"/>
         <w:widowControl/>
         <w:numPr>
           <w:ilvl w:val="0"/>
@@ -1178,7 +1408,7 @@
     </w:p>
     <w:p>
       <w:pPr>
-        <w:pStyle w:val="af1"/>
+        <w:pStyle w:val="a2"/>
         <w:widowControl/>
         <w:ind w:firstLine="539"/>
         <w:jc w:val="center"/>
@@ -1240,8 +1470,13 @@
         </w:rPr>
         <w:t>К</w:t>
       </w:r>
-      <w:r>
-        <w:t>лиента Покупателя.</w:t>
+      <w:proofErr w:type="spellStart"/>
+      <w:r>
+        <w:t>лиента</w:t>
+      </w:r>
+      <w:proofErr w:type="spellEnd"/>
+      <w:r>
+        <w:t xml:space="preserve"> Покупателя.</w:t>
       </w:r>
     </w:p>
     <w:p>
@@ -1270,9 +1505,11 @@
         </w:rPr>
         <w:t>К</w:t>
       </w:r>
+      <w:proofErr w:type="spellStart"/>
       <w:r>
         <w:t>лиентов</w:t>
       </w:r>
+      <w:proofErr w:type="spellEnd"/>
       <w:r>
         <w:rPr>
           <w:lang w:val="tg-Cyrl-TJ"/>
@@ -1289,8 +1526,13 @@
         <w:t>на</w:t>
       </w:r>
       <w:r>
-        <w:t xml:space="preserve"> получ</w:t>
-      </w:r>
+        <w:t xml:space="preserve"> </w:t>
+      </w:r>
+      <w:proofErr w:type="spellStart"/>
+      <w:r>
+        <w:t>получ</w:t>
+      </w:r>
+      <w:proofErr w:type="spellEnd"/>
       <w:r>
         <w:rPr>
           <w:lang w:val="tg-Cyrl-TJ"/>
@@ -1298,8 +1540,13 @@
         <w:t>ение</w:t>
       </w:r>
       <w:r>
-        <w:t xml:space="preserve"> данны</w:t>
-      </w:r>
+        <w:t xml:space="preserve"> </w:t>
+      </w:r>
+      <w:proofErr w:type="spellStart"/>
+      <w:r>
+        <w:t>данны</w:t>
+      </w:r>
+      <w:proofErr w:type="spellEnd"/>
       <w:r>
         <w:rPr>
           <w:lang w:val="tg-Cyrl-TJ"/>
@@ -1351,7 +1598,13 @@
         <w:outlineLvl w:val="0"/>
       </w:pPr>
       <w:r>
-        <w:t>1.1. Договор может быть изменен или дополнен по соглашению Сторон. Любые дополнения к Договору действительны лишь при условии, если они совершены в письменной форме и подписаны уполномоченными на то представителями Сторон.</w:t>
+        <w:t>1</w:t>
+      </w:r>
+      <w:r>
+        <w:t>1</w:t>
+      </w:r>
+      <w:r>
+        <w:t>.1. Договор может быть изменен или дополнен по соглашению Сторон. Любые дополнения к Договору действительны лишь при условии, если они совершены в письменной форме и подписаны уполномоченными на то представителями Сторон.</w:t>
       </w:r>
     </w:p>
     <w:p>
@@ -1360,6 +1613,7 @@
         <w:outlineLvl w:val="0"/>
       </w:pPr>
       <w:r>
+        <w:lastRenderedPageBreak/>
         <w:t>11.2. Настоящий Договор может быть расторгнут в одностороннем порядке в любое время. Сторона, решившая расторгнуть настоящий Договор, должна направить письменное уведомление о намерении расторгнуть Договор другой Стороне не позднее чем за 15 (пятнадцать) календарных дней до предполагаемой даты его расторжения.</w:t>
       </w:r>
     </w:p>
@@ -1378,7 +1632,15 @@
         <w:outlineLvl w:val="0"/>
       </w:pPr>
       <w:r>
-        <w:t>11.4. В случае досрочного расторжения настоящего Договора по основаниям, предусмотренным законодательством РУз и настоящим Договором, все взаиморасчеты между Сторонами должны быть произведены в срок, не превышающий 20 (двадцать) банковских дней с даты его расторжения</w:t>
+        <w:t xml:space="preserve">11.4. В случае досрочного расторжения настоящего Договора по основаниям, предусмотренным законодательством </w:t>
+      </w:r>
+      <w:proofErr w:type="spellStart"/>
+      <w:r>
+        <w:t>РУз</w:t>
+      </w:r>
+      <w:proofErr w:type="spellEnd"/>
+      <w:r>
+        <w:t xml:space="preserve"> и настоящим Договором, все взаиморасчеты между Сторонами должны быть произведены в срок, не превышающий 20 (двадцать) банковских дней с даты его расторжения</w:t>
       </w:r>
     </w:p>
     <w:p>
@@ -1396,7 +1658,6 @@
         <w:outlineLvl w:val="0"/>
       </w:pPr>
       <w:r>
-        <w:lastRenderedPageBreak/>
         <w:t>11.6. Документы и информация, передаваемые Сторонами друг другу в связи с исполнением настоящего Договора, не подлежит разглашению третьим лицам без письменного согласия на то каждой Стороны.</w:t>
       </w:r>
     </w:p>
@@ -1424,7 +1685,23 @@
         <w:t>PDF</w:t>
       </w:r>
       <w:r>
-        <w:t xml:space="preserve"> на e-mail адреса согласно п.п. 1.3. и.1.5. настоящего Договора.</w:t>
+        <w:t xml:space="preserve"> на e-</w:t>
+      </w:r>
+      <w:proofErr w:type="spellStart"/>
+      <w:r>
+        <w:t>mail</w:t>
+      </w:r>
+      <w:proofErr w:type="spellEnd"/>
+      <w:r>
+        <w:t xml:space="preserve"> адреса согласно </w:t>
+      </w:r>
+      <w:proofErr w:type="spellStart"/>
+      <w:r>
+        <w:t>п.п</w:t>
+      </w:r>
+      <w:proofErr w:type="spellEnd"/>
+      <w:r>
+        <w:t>. 1.3. и.1.5. настоящего Договора.</w:t>
       </w:r>
     </w:p>
     <w:p>
@@ -1490,6 +1767,16 @@
         <w:t>11.12. Приложения к настоящему Договору являются неотъемлемой его частью.</w:t>
       </w:r>
     </w:p>
+    <w:p/>
+    <w:p/>
+    <w:p/>
+    <w:p/>
+    <w:p/>
+    <w:p/>
+    <w:p/>
+    <w:p/>
+    <w:p/>
+    <w:p/>
     <w:p/>
     <w:p>
       <w:pPr>
@@ -1523,6 +1810,12 @@
       <w:tblPr>
         <w:tblW w:w="9571" w:type="dxa"/>
         <w:tblInd w:w="-108" w:type="dxa"/>
+        <w:tblBorders>
+          <w:top w:val="single" w:sz="4" w:space="0" w:color="auto"/>
+          <w:left w:val="single" w:sz="4" w:space="0" w:color="auto"/>
+          <w:bottom w:val="single" w:sz="4" w:space="0" w:color="auto"/>
+          <w:right w:val="single" w:sz="4" w:space="0" w:color="auto"/>
+        </w:tblBorders>
         <w:tblLayout w:type="fixed"/>
         <w:tblLook w:val="04A0" w:firstRow="1" w:lastRow="0" w:firstColumn="1" w:lastColumn="0" w:noHBand="0" w:noVBand="1"/>
       </w:tblPr>
@@ -1534,6 +1827,10 @@
         <w:tc>
           <w:tcPr>
             <w:tcW w:w="4785" w:type="dxa"/>
+            <w:tcBorders>
+              <w:bottom w:val="single" w:sz="4" w:space="0" w:color="auto"/>
+              <w:right w:val="single" w:sz="4" w:space="0" w:color="auto"/>
+            </w:tcBorders>
           </w:tcPr>
           <w:p>
             <w:pPr>
@@ -1571,13 +1868,6 @@
             </w:r>
             <w:r>
               <w:rPr>
-                <w:b/>
-                <w:color w:val="FF3399"/>
-              </w:rPr>
-              <w:t xml:space="preserve"> </w:t>
-            </w:r>
-            <w:r>
-              <w:rPr>
                 <w:bCs/>
                 <w:sz w:val="26"/>
                 <w:szCs w:val="26"/>
@@ -1619,7 +1909,7 @@
               <w:t>}</w:t>
             </w:r>
             <w:r>
-              <w:t xml:space="preserve"> "</w:t>
+              <w:t>"</w:t>
             </w:r>
           </w:p>
           <w:p>
@@ -1665,8 +1955,18 @@
                 <w:sz w:val="26"/>
                 <w:szCs w:val="26"/>
               </w:rPr>
-              <w:t>${ph</w:t>
-            </w:r>
+              <w:t>${</w:t>
+            </w:r>
+            <w:proofErr w:type="spellStart"/>
+            <w:r>
+              <w:rPr>
+                <w:bCs/>
+                <w:sz w:val="26"/>
+                <w:szCs w:val="26"/>
+              </w:rPr>
+              <w:t>ph</w:t>
+            </w:r>
+            <w:proofErr w:type="spellEnd"/>
             <w:r>
               <w:rPr>
                 <w:bCs/>
@@ -1726,6 +2026,7 @@
               </w:rPr>
               <w:t>${</w:t>
             </w:r>
+            <w:proofErr w:type="spellStart"/>
             <w:r>
               <w:rPr>
                 <w:bCs/>
@@ -1753,6 +2054,7 @@
               </w:rPr>
               <w:t>account</w:t>
             </w:r>
+            <w:proofErr w:type="spellEnd"/>
             <w:r>
               <w:rPr>
                 <w:bCs/>
@@ -1772,6 +2074,7 @@
               <w:br/>
               <w:t>${</w:t>
             </w:r>
+            <w:proofErr w:type="spellStart"/>
             <w:r>
               <w:rPr>
                 <w:bCs/>
@@ -1799,6 +2102,7 @@
               </w:rPr>
               <w:t>name</w:t>
             </w:r>
+            <w:proofErr w:type="spellEnd"/>
             <w:r>
               <w:rPr>
                 <w:bCs/>
@@ -1836,6 +2140,7 @@
               </w:rPr>
               <w:t>${</w:t>
             </w:r>
+            <w:proofErr w:type="spellStart"/>
             <w:r>
               <w:rPr>
                 <w:bCs/>
@@ -1845,6 +2150,7 @@
               </w:rPr>
               <w:t>mfo</w:t>
             </w:r>
+            <w:proofErr w:type="spellEnd"/>
             <w:r>
               <w:rPr>
                 <w:bCs/>
@@ -1931,6 +2237,7 @@
               </w:rPr>
               <w:t>${</w:t>
             </w:r>
+            <w:proofErr w:type="spellStart"/>
             <w:r>
               <w:rPr>
                 <w:bCs/>
@@ -1940,6 +2247,7 @@
               </w:rPr>
               <w:t>oked</w:t>
             </w:r>
+            <w:proofErr w:type="spellEnd"/>
             <w:r>
               <w:rPr>
                 <w:bCs/>
@@ -1954,6 +2262,10 @@
         <w:tc>
           <w:tcPr>
             <w:tcW w:w="4786" w:type="dxa"/>
+            <w:tcBorders>
+              <w:left w:val="single" w:sz="4" w:space="0" w:color="auto"/>
+              <w:bottom w:val="single" w:sz="4" w:space="0" w:color="auto"/>
+            </w:tcBorders>
           </w:tcPr>
           <w:p>
             <w:pPr>
@@ -1970,132 +2282,233 @@
           </w:p>
           <w:p>
             <w:pPr>
+              <w:suppressAutoHyphens w:val="0"/>
               <w:jc w:val="center"/>
+              <w:rPr>
+                <w:lang w:eastAsia="ru-RU"/>
+              </w:rPr>
             </w:pPr>
             <w:r>
+              <w:rPr>
+                <w:lang w:eastAsia="ru-RU"/>
+              </w:rPr>
               <w:t>ООО "</w:t>
             </w:r>
             <w:r>
               <w:rPr>
-                <w:lang w:val="en-US"/>
+                <w:lang w:val="en-US" w:eastAsia="ru-RU"/>
               </w:rPr>
               <w:t>ALIF</w:t>
             </w:r>
             <w:r>
+              <w:rPr>
+                <w:lang w:eastAsia="ru-RU"/>
+              </w:rPr>
               <w:t xml:space="preserve"> </w:t>
             </w:r>
             <w:r>
               <w:rPr>
-                <w:lang w:val="en-US"/>
+                <w:lang w:val="en-US" w:eastAsia="ru-RU"/>
               </w:rPr>
               <w:t>MOLIYA</w:t>
             </w:r>
             <w:r>
+              <w:rPr>
+                <w:lang w:eastAsia="ru-RU"/>
+              </w:rPr>
               <w:t>"</w:t>
-            </w:r>
-          </w:p>
-          <w:p>
-            <w:r>
-              <w:t>Адрес: Узбекистан, г. Ташкент 100070, Яккасарайский район, ул. Ш.Руставели, 12.</w:t>
             </w:r>
           </w:p>
           <w:p>
             <w:pPr>
-              <w:jc w:val="both"/>
+              <w:suppressAutoHyphens w:val="0"/>
+              <w:rPr>
+                <w:lang w:eastAsia="ru-RU"/>
+              </w:rPr>
             </w:pPr>
             <w:r>
-              <w:t>Телефон: 95 341 41 43</w:t>
+              <w:rPr>
+                <w:lang w:eastAsia="ru-RU"/>
+              </w:rPr>
+              <w:t xml:space="preserve">Адрес: Узбекистан, г. </w:t>
+            </w:r>
+            <w:proofErr w:type="gramStart"/>
+            <w:r>
+              <w:rPr>
+                <w:lang w:eastAsia="ru-RU"/>
+              </w:rPr>
+              <w:t>Ташкент  100070</w:t>
+            </w:r>
+            <w:proofErr w:type="gramEnd"/>
+            <w:r>
+              <w:rPr>
+                <w:lang w:eastAsia="ru-RU"/>
+              </w:rPr>
+              <w:t xml:space="preserve">,  </w:t>
+            </w:r>
+            <w:proofErr w:type="spellStart"/>
+            <w:r>
+              <w:rPr>
+                <w:lang w:eastAsia="ru-RU"/>
+              </w:rPr>
+              <w:t>Яккасарайский</w:t>
+            </w:r>
+            <w:proofErr w:type="spellEnd"/>
+            <w:r>
+              <w:rPr>
+                <w:lang w:eastAsia="ru-RU"/>
+              </w:rPr>
+              <w:t xml:space="preserve">  район, ул.  Ш. Руставели, 12.</w:t>
             </w:r>
           </w:p>
           <w:p>
             <w:pPr>
-              <w:jc w:val="both"/>
+              <w:suppressAutoHyphens w:val="0"/>
+              <w:rPr>
+                <w:lang w:eastAsia="ru-RU"/>
+              </w:rPr>
             </w:pPr>
-            <w:r>
-              <w:t xml:space="preserve">Банковские реквизиты: </w:t>
-            </w:r>
-          </w:p>
-          <w:p>
-            <w:r>
-              <w:t>Р/с: 2020</w:t>
-            </w:r>
-            <w:r>
-              <w:rPr>
-                <w:lang w:val="en-US"/>
-              </w:rPr>
-              <w:t> </w:t>
-            </w:r>
-            <w:r>
-              <w:t>8000</w:t>
-            </w:r>
-            <w:r>
-              <w:rPr>
-                <w:lang w:val="en-US"/>
-              </w:rPr>
-              <w:t> </w:t>
-            </w:r>
-            <w:r>
-              <w:t>7051</w:t>
-            </w:r>
-            <w:r>
-              <w:rPr>
-                <w:lang w:val="en-US"/>
-              </w:rPr>
-              <w:t> </w:t>
-            </w:r>
-            <w:r>
-              <w:t>2167</w:t>
-            </w:r>
-            <w:r>
-              <w:rPr>
-                <w:lang w:val="en-US"/>
-              </w:rPr>
-              <w:t> </w:t>
-            </w:r>
-            <w:r>
-              <w:t>8001</w:t>
-            </w:r>
-          </w:p>
-          <w:p>
-            <w:r>
-              <w:t>в Мирабадском ф-ле АИКБ "Ипак Йули"</w:t>
+            <w:proofErr w:type="gramStart"/>
+            <w:r>
+              <w:rPr>
+                <w:lang w:eastAsia="ru-RU"/>
+              </w:rPr>
+              <w:t>Телефон:  +</w:t>
+            </w:r>
+            <w:proofErr w:type="gramEnd"/>
+            <w:r>
+              <w:rPr>
+                <w:lang w:eastAsia="ru-RU"/>
+              </w:rPr>
+              <w:t>99895 341-41-43</w:t>
             </w:r>
           </w:p>
           <w:p>
             <w:pPr>
-              <w:rPr>
-                <w:lang w:val="en-US"/>
+              <w:suppressAutoHyphens w:val="0"/>
+              <w:rPr>
+                <w:lang w:eastAsia="ru-RU"/>
               </w:rPr>
             </w:pPr>
             <w:r>
               <w:rPr>
-                <w:lang w:val="en-US"/>
-              </w:rPr>
-              <w:t>МФО:</w:t>
-            </w:r>
-            <w:r>
-              <w:rPr>
-                <w:lang w:val="en-US"/>
-              </w:rPr>
-              <w:tab/>
-              <w:t>01101</w:t>
-            </w:r>
-          </w:p>
-          <w:p>
-            <w:r>
-              <w:t>ИНН: 306 706 064</w:t>
+                <w:lang w:eastAsia="ru-RU"/>
+              </w:rPr>
+              <w:t>Р/с: 2020 8000 3051 2167 8001</w:t>
             </w:r>
           </w:p>
           <w:p>
             <w:pPr>
+              <w:suppressAutoHyphens w:val="0"/>
+              <w:rPr>
+                <w:lang w:eastAsia="ru-RU"/>
+              </w:rPr>
+            </w:pPr>
+            <w:r>
+              <w:rPr>
+                <w:lang w:eastAsia="ru-RU"/>
+              </w:rPr>
+              <w:t xml:space="preserve">в </w:t>
+            </w:r>
+            <w:proofErr w:type="spellStart"/>
+            <w:r>
+              <w:rPr>
+                <w:lang w:eastAsia="ru-RU"/>
+              </w:rPr>
+              <w:t>Яккасарайском</w:t>
+            </w:r>
+            <w:proofErr w:type="spellEnd"/>
+            <w:r>
+              <w:rPr>
+                <w:lang w:eastAsia="ru-RU"/>
+              </w:rPr>
+              <w:t xml:space="preserve"> </w:t>
+            </w:r>
+            <w:proofErr w:type="gramStart"/>
+            <w:r>
+              <w:rPr>
+                <w:lang w:eastAsia="ru-RU"/>
+              </w:rPr>
+              <w:t>филиале  КДБ</w:t>
+            </w:r>
+            <w:proofErr w:type="gramEnd"/>
+            <w:r>
+              <w:rPr>
+                <w:lang w:eastAsia="ru-RU"/>
+              </w:rPr>
+              <w:t xml:space="preserve"> Банк Узбекистан</w:t>
+            </w:r>
+          </w:p>
+          <w:p>
+            <w:pPr>
+              <w:suppressAutoHyphens w:val="0"/>
+              <w:rPr>
+                <w:lang w:eastAsia="ru-RU"/>
+              </w:rPr>
+            </w:pPr>
+            <w:r>
+              <w:rPr>
+                <w:lang w:eastAsia="ru-RU"/>
+              </w:rPr>
+              <w:t xml:space="preserve">МФО: 01065   </w:t>
+            </w:r>
+          </w:p>
+          <w:p>
+            <w:pPr>
+              <w:suppressAutoHyphens w:val="0"/>
+              <w:rPr>
+                <w:lang w:eastAsia="ru-RU"/>
+              </w:rPr>
+            </w:pPr>
+            <w:proofErr w:type="gramStart"/>
+            <w:r>
+              <w:rPr>
+                <w:lang w:eastAsia="ru-RU"/>
+              </w:rPr>
+              <w:t>ИНН:  306</w:t>
+            </w:r>
+            <w:proofErr w:type="gramEnd"/>
+            <w:r>
+              <w:rPr>
+                <w:lang w:eastAsia="ru-RU"/>
+              </w:rPr>
+              <w:t xml:space="preserve"> 706 064</w:t>
+            </w:r>
+          </w:p>
+          <w:p>
+            <w:pPr>
+              <w:suppressAutoHyphens w:val="0"/>
+              <w:rPr>
+                <w:lang w:eastAsia="ru-RU"/>
+              </w:rPr>
+            </w:pPr>
+            <w:r>
+              <w:rPr>
+                <w:lang w:eastAsia="ru-RU"/>
+              </w:rPr>
+              <w:t xml:space="preserve">ОКЭД:  47.19.0   </w:t>
+            </w:r>
+          </w:p>
+          <w:p>
+            <w:pPr>
               <w:rPr>
                 <w:b/>
-                <w:lang w:val="en-US"/>
               </w:rPr>
             </w:pPr>
             <w:r>
-              <w:t>ОКЭД: 47.19.0</w:t>
-            </w:r>
+              <w:rPr>
+                <w:lang w:eastAsia="ru-RU"/>
+              </w:rPr>
+              <w:t xml:space="preserve">Код </w:t>
+            </w:r>
+            <w:proofErr w:type="gramStart"/>
+            <w:r>
+              <w:rPr>
+                <w:lang w:eastAsia="ru-RU"/>
+              </w:rPr>
+              <w:t>НДС:  326040086491</w:t>
+            </w:r>
+            <w:proofErr w:type="gramEnd"/>
           </w:p>
         </w:tc>
       </w:tr>
@@ -2106,25 +2519,36 @@
         <w:tc>
           <w:tcPr>
             <w:tcW w:w="4785" w:type="dxa"/>
+            <w:tcBorders>
+              <w:top w:val="single" w:sz="4" w:space="0" w:color="auto"/>
+              <w:right w:val="single" w:sz="4" w:space="0" w:color="auto"/>
+            </w:tcBorders>
           </w:tcPr>
           <w:p>
+            <w:pPr>
+              <w:rPr>
+                <w:lang w:val="en-US"/>
+              </w:rPr>
+            </w:pPr>
             <w:r>
               <w:rPr>
                 <w:b/>
               </w:rPr>
               <w:br/>
+            </w:r>
+            <w:r>
+              <w:rPr>
+                <w:b/>
+              </w:rPr>
               <w:t>Директор</w:t>
             </w:r>
           </w:p>
           <w:p>
-            <w:r>
-              <w:rPr>
-                <w:bCs/>
-                <w:sz w:val="26"/>
-                <w:szCs w:val="26"/>
-              </w:rPr>
-              <w:t>${</w:t>
-            </w:r>
+            <w:pPr>
+              <w:rPr>
+                <w:lang w:val="en-US"/>
+              </w:rPr>
+            </w:pPr>
             <w:r>
               <w:rPr>
                 <w:bCs/>
@@ -2132,16 +2556,9 @@
                 <w:szCs w:val="26"/>
                 <w:lang w:val="en-US"/>
               </w:rPr>
-              <w:t>director</w:t>
-            </w:r>
-            <w:r>
-              <w:rPr>
-                <w:bCs/>
-                <w:sz w:val="26"/>
-                <w:szCs w:val="26"/>
-              </w:rPr>
-              <w:t>_</w:t>
-            </w:r>
+              <w:t>${</w:t>
+            </w:r>
+            <w:proofErr w:type="spellStart"/>
             <w:r>
               <w:rPr>
                 <w:bCs/>
@@ -2149,67 +2566,102 @@
                 <w:szCs w:val="26"/>
                 <w:lang w:val="en-US"/>
               </w:rPr>
-              <w:t>name</w:t>
+              <w:t>director</w:t>
             </w:r>
             <w:r>
               <w:rPr>
                 <w:bCs/>
                 <w:sz w:val="26"/>
                 <w:szCs w:val="26"/>
+                <w:lang w:val="en-US"/>
+              </w:rPr>
+              <w:t>_</w:t>
+            </w:r>
+            <w:r>
+              <w:rPr>
+                <w:bCs/>
+                <w:sz w:val="26"/>
+                <w:szCs w:val="26"/>
+                <w:lang w:val="en-US"/>
+              </w:rPr>
+              <w:t>name</w:t>
+            </w:r>
+            <w:proofErr w:type="spellEnd"/>
+            <w:r>
+              <w:rPr>
+                <w:bCs/>
+                <w:sz w:val="26"/>
+                <w:szCs w:val="26"/>
+                <w:lang w:val="en-US"/>
               </w:rPr>
               <w:t>}</w:t>
             </w:r>
+            <w:proofErr w:type="gramStart"/>
             <w:r>
               <w:rPr>
                 <w:b/>
-                <w:color w:val="FF3399"/>
-              </w:rPr>
-              <w:t>.</w:t>
-            </w:r>
+                <w:lang w:val="en-US"/>
+              </w:rPr>
+              <w:t>/  _</w:t>
+            </w:r>
+            <w:proofErr w:type="gramEnd"/>
             <w:r>
               <w:rPr>
                 <w:b/>
-              </w:rPr>
-              <w:t xml:space="preserve">/  _________________  /                               </w:t>
+                <w:lang w:val="en-US"/>
+              </w:rPr>
+              <w:t xml:space="preserve">________________  /                               </w:t>
             </w:r>
           </w:p>
           <w:p>
             <w:pPr>
               <w:rPr>
                 <w:b/>
+                <w:lang w:val="en-US"/>
               </w:rPr>
             </w:pPr>
             <w:r>
               <w:rPr>
                 <w:b/>
               </w:rPr>
-              <w:t>м.п.</w:t>
-            </w:r>
-          </w:p>
-          <w:p>
-            <w:pPr>
+              <w:t>м</w:t>
+            </w:r>
+            <w:r>
               <w:rPr>
                 <w:b/>
-              </w:rPr>
-            </w:pPr>
-          </w:p>
-          <w:p>
-            <w:pPr>
+                <w:lang w:val="en-US"/>
+              </w:rPr>
+              <w:t>.</w:t>
+            </w:r>
+            <w:r>
               <w:rPr>
                 <w:b/>
               </w:rPr>
-            </w:pPr>
+              <w:t>п</w:t>
+            </w:r>
+            <w:r>
+              <w:rPr>
+                <w:b/>
+                <w:lang w:val="en-US"/>
+              </w:rPr>
+              <w:t>.</w:t>
+            </w:r>
           </w:p>
         </w:tc>
         <w:tc>
           <w:tcPr>
             <w:tcW w:w="4786" w:type="dxa"/>
+            <w:tcBorders>
+              <w:top w:val="single" w:sz="4" w:space="0" w:color="auto"/>
+              <w:left w:val="single" w:sz="4" w:space="0" w:color="auto"/>
+            </w:tcBorders>
           </w:tcPr>
           <w:p>
             <w:pPr>
               <w:snapToGrid w:val="0"/>
               <w:rPr>
                 <w:b/>
+                <w:lang w:val="en-US"/>
               </w:rPr>
             </w:pPr>
           </w:p>
@@ -2222,11 +2674,33 @@
             </w:r>
           </w:p>
           <w:p>
+            <w:proofErr w:type="spellStart"/>
             <w:r>
               <w:rPr>
                 <w:b/>
               </w:rPr>
-              <w:t xml:space="preserve">Рахматуллоев З.А./  _________________  /                               </w:t>
+              <w:t>Рахматуллоев</w:t>
+            </w:r>
+            <w:proofErr w:type="spellEnd"/>
+            <w:r>
+              <w:rPr>
+                <w:b/>
+              </w:rPr>
+              <w:t xml:space="preserve"> З.А.</w:t>
+            </w:r>
+            <w:proofErr w:type="gramStart"/>
+            <w:r>
+              <w:rPr>
+                <w:b/>
+              </w:rPr>
+              <w:t>/  _</w:t>
+            </w:r>
+            <w:proofErr w:type="gramEnd"/>
+            <w:r>
+              <w:rPr>
+                <w:b/>
+              </w:rPr>
+              <w:t xml:space="preserve">________________  /                               </w:t>
             </w:r>
           </w:p>
           <w:p>
@@ -2235,11 +2709,19 @@
                 <w:b/>
               </w:rPr>
             </w:pPr>
+            <w:proofErr w:type="spellStart"/>
             <w:r>
               <w:rPr>
                 <w:b/>
               </w:rPr>
-              <w:t>м.п.</w:t>
+              <w:t>м.п</w:t>
+            </w:r>
+            <w:proofErr w:type="spellEnd"/>
+            <w:r>
+              <w:rPr>
+                <w:b/>
+              </w:rPr>
+              <w:t>.</w:t>
             </w:r>
           </w:p>
         </w:tc>
@@ -2322,7 +2804,7 @@
 <w:ftr xmlns:wpc="http://schemas.microsoft.com/office/word/2010/wordprocessingCanvas" xmlns:cx="http://schemas.microsoft.com/office/drawing/2014/chartex" xmlns:cx1="http://schemas.microsoft.com/office/drawing/2015/9/8/chartex" xmlns:cx2="http://schemas.microsoft.com/office/drawing/2015/10/21/chartex" xmlns:cx3="http://schemas.microsoft.com/office/drawing/2016/5/9/chartex" xmlns:cx4="http://schemas.microsoft.com/office/drawing/2016/5/10/chartex" xmlns:cx5="http://schemas.microsoft.com/office/drawing/2016/5/11/chartex" xmlns:cx6="http://schemas.microsoft.com/office/drawing/2016/5/12/chartex" xmlns:cx7="http://schemas.microsoft.com/office/drawing/2016/5/13/chartex" xmlns:cx8="http://schemas.microsoft.com/office/drawing/2016/5/14/chartex" xmlns:mc="http://schemas.openxmlformats.org/markup-compatibility/2006" xmlns:aink="http://schemas.microsoft.com/office/drawing/2016/ink" xmlns:am3d="http://schemas.microsoft.com/office/drawing/2017/model3d" xmlns:o="urn:schemas-microsoft-com:office:office" xmlns:r="http://schemas.openxmlformats.org/officeDocument/2006/relationships" xmlns:m="http://schemas.openxmlformats.org/officeDocument/2006/math" xmlns:v="urn:schemas-microsoft-com:vml" xmlns:wp14="http://schemas.microsoft.com/office/word/2010/wordprocessingDrawing" xmlns:wp="http://schemas.openxmlformats.org/drawingml/2006/wordprocessingDrawing" xmlns:w10="urn:schemas-microsoft-com:office:word" xmlns:w="http://schemas.openxmlformats.org/wordprocessingml/2006/main" xmlns:w14="http://schemas.microsoft.com/office/word/2010/wordml" xmlns:w15="http://schemas.microsoft.com/office/word/2012/wordml" xmlns:w16cex="http://schemas.microsoft.com/office/word/2018/wordml/cex" xmlns:w16cid="http://schemas.microsoft.com/office/word/2016/wordml/cid" xmlns:w16="http://schemas.microsoft.com/office/word/2018/wordml" xmlns:w16se="http://schemas.microsoft.com/office/word/2015/wordml/symex" xmlns:wpg="http://schemas.microsoft.com/office/word/2010/wordprocessingGroup" xmlns:wpi="http://schemas.microsoft.com/office/word/2010/wordprocessingInk" xmlns:wne="http://schemas.microsoft.com/office/word/2006/wordml" xmlns:wps="http://schemas.microsoft.com/office/word/2010/wordprocessingShape" mc:Ignorable="w14 w15 w16se w16cid w16 w16cex wp14">
   <w:p>
     <w:pPr>
-      <w:pStyle w:val="af0"/>
+      <w:pStyle w:val="Footer"/>
       <w:ind w:right="360"/>
     </w:pPr>
     <w:r>
@@ -2367,38 +2849,38 @@
                       <w:txbxContent>
                         <w:p>
                           <w:pPr>
-                            <w:pStyle w:val="af0"/>
+                            <w:pStyle w:val="Footer"/>
                             <w:rPr>
-                              <w:rStyle w:val="a8"/>
+                              <w:rStyle w:val="PageNumber"/>
                             </w:rPr>
                           </w:pPr>
                           <w:r>
                             <w:rPr>
-                              <w:rStyle w:val="a8"/>
+                              <w:rStyle w:val="PageNumber"/>
                             </w:rPr>
                             <w:fldChar w:fldCharType="begin"/>
                           </w:r>
                           <w:r>
                             <w:rPr>
-                              <w:rStyle w:val="a8"/>
+                              <w:rStyle w:val="PageNumber"/>
                             </w:rPr>
                             <w:instrText>PAGE</w:instrText>
                           </w:r>
                           <w:r>
                             <w:rPr>
-                              <w:rStyle w:val="a8"/>
+                              <w:rStyle w:val="PageNumber"/>
                             </w:rPr>
                             <w:fldChar w:fldCharType="separate"/>
                           </w:r>
                           <w:r>
                             <w:rPr>
-                              <w:rStyle w:val="a8"/>
+                              <w:rStyle w:val="PageNumber"/>
                             </w:rPr>
                             <w:t>6</w:t>
                           </w:r>
                           <w:r>
                             <w:rPr>
-                              <w:rStyle w:val="a8"/>
+                              <w:rStyle w:val="PageNumber"/>
                             </w:rPr>
                             <w:fldChar w:fldCharType="end"/>
                           </w:r>
@@ -3207,7 +3689,7 @@
     <w:lsdException w:name="Unresolved Mention" w:semiHidden="1" w:unhideWhenUsed="1"/>
     <w:lsdException w:name="Smart Link" w:semiHidden="1" w:unhideWhenUsed="1"/>
   </w:latentStyles>
-  <w:style w:type="paragraph" w:default="1" w:styleId="a">
+  <w:style w:type="paragraph" w:default="1" w:styleId="Normal">
     <w:name w:val="Normal"/>
     <w:qFormat/>
     <w:rPr>
@@ -3215,13 +3697,13 @@
       <w:lang w:val="ru-RU" w:bidi="ar-SA"/>
     </w:rPr>
   </w:style>
-  <w:style w:type="character" w:default="1" w:styleId="a0">
+  <w:style w:type="character" w:default="1" w:styleId="DefaultParagraphFont">
     <w:name w:val="Default Paragraph Font"/>
     <w:uiPriority w:val="1"/>
     <w:semiHidden/>
     <w:unhideWhenUsed/>
   </w:style>
-  <w:style w:type="table" w:default="1" w:styleId="a1">
+  <w:style w:type="table" w:default="1" w:styleId="TableNormal">
     <w:name w:val="Normal Table"/>
     <w:uiPriority w:val="99"/>
     <w:semiHidden/>
@@ -3236,7 +3718,7 @@
       </w:tblCellMar>
     </w:tblPr>
   </w:style>
-  <w:style w:type="numbering" w:default="1" w:styleId="a2">
+  <w:style w:type="numbering" w:default="1" w:styleId="NoList">
     <w:name w:val="No List"/>
     <w:uiPriority w:val="99"/>
     <w:semiHidden/>
@@ -3555,14 +4037,14 @@
     <w:name w:val="WW8Num11z8"/>
     <w:qFormat/>
   </w:style>
-  <w:style w:type="character" w:styleId="a3">
+  <w:style w:type="character" w:styleId="Hyperlink">
     <w:name w:val="Hyperlink"/>
     <w:rPr>
       <w:color w:val="0000FF"/>
       <w:u w:val="single"/>
     </w:rPr>
   </w:style>
-  <w:style w:type="character" w:customStyle="1" w:styleId="a4">
+  <w:style w:type="character" w:customStyle="1" w:styleId="a">
     <w:name w:val="Текст выноски Знак"/>
     <w:qFormat/>
     <w:rPr>
@@ -3571,7 +4053,7 @@
       <w:szCs w:val="16"/>
     </w:rPr>
   </w:style>
-  <w:style w:type="character" w:styleId="a5">
+  <w:style w:type="character" w:styleId="CommentReference">
     <w:name w:val="annotation reference"/>
     <w:qFormat/>
     <w:rPr>
@@ -3579,12 +4061,12 @@
       <w:szCs w:val="16"/>
     </w:rPr>
   </w:style>
-  <w:style w:type="character" w:customStyle="1" w:styleId="a6">
+  <w:style w:type="character" w:customStyle="1" w:styleId="a0">
     <w:name w:val="Текст примечания Знак"/>
-    <w:basedOn w:val="a0"/>
-    <w:qFormat/>
-  </w:style>
-  <w:style w:type="character" w:customStyle="1" w:styleId="a7">
+    <w:basedOn w:val="DefaultParagraphFont"/>
+    <w:qFormat/>
+  </w:style>
+  <w:style w:type="character" w:customStyle="1" w:styleId="a1">
     <w:name w:val="Тема примечания Знак"/>
     <w:qFormat/>
     <w:rPr>
@@ -3592,14 +4074,14 @@
       <w:bCs/>
     </w:rPr>
   </w:style>
-  <w:style w:type="character" w:styleId="a8">
+  <w:style w:type="character" w:styleId="PageNumber">
     <w:name w:val="page number"/>
-    <w:basedOn w:val="a0"/>
+    <w:basedOn w:val="DefaultParagraphFont"/>
   </w:style>
   <w:style w:type="paragraph" w:customStyle="1" w:styleId="Heading">
     <w:name w:val="Heading"/>
-    <w:basedOn w:val="a"/>
-    <w:next w:val="a9"/>
+    <w:basedOn w:val="Normal"/>
+    <w:next w:val="BodyText"/>
     <w:qFormat/>
     <w:pPr>
       <w:keepNext/>
@@ -3611,9 +4093,9 @@
       <w:szCs w:val="28"/>
     </w:rPr>
   </w:style>
-  <w:style w:type="paragraph" w:styleId="a9">
+  <w:style w:type="paragraph" w:styleId="BodyText">
     <w:name w:val="Body Text"/>
-    <w:basedOn w:val="a"/>
+    <w:basedOn w:val="Normal"/>
     <w:pPr>
       <w:jc w:val="both"/>
     </w:pPr>
@@ -3622,16 +4104,16 @@
       <w:szCs w:val="22"/>
     </w:rPr>
   </w:style>
-  <w:style w:type="paragraph" w:styleId="aa">
+  <w:style w:type="paragraph" w:styleId="List">
     <w:name w:val="List"/>
-    <w:basedOn w:val="a9"/>
+    <w:basedOn w:val="BodyText"/>
     <w:rPr>
       <w:rFonts w:cs="Noto Sans Devanagari"/>
     </w:rPr>
   </w:style>
-  <w:style w:type="paragraph" w:styleId="ab">
+  <w:style w:type="paragraph" w:styleId="Caption">
     <w:name w:val="caption"/>
-    <w:basedOn w:val="a"/>
+    <w:basedOn w:val="Normal"/>
     <w:qFormat/>
     <w:pPr>
       <w:suppressLineNumbers/>
@@ -3645,7 +4127,7 @@
   </w:style>
   <w:style w:type="paragraph" w:customStyle="1" w:styleId="Index">
     <w:name w:val="Index"/>
-    <w:basedOn w:val="a"/>
+    <w:basedOn w:val="Normal"/>
     <w:qFormat/>
     <w:pPr>
       <w:suppressLineNumbers/>
@@ -3654,9 +4136,9 @@
       <w:rFonts w:cs="Noto Sans Devanagari"/>
     </w:rPr>
   </w:style>
-  <w:style w:type="paragraph" w:styleId="ac">
+  <w:style w:type="paragraph" w:styleId="DocumentMap">
     <w:name w:val="Document Map"/>
-    <w:basedOn w:val="a"/>
+    <w:basedOn w:val="Normal"/>
     <w:qFormat/>
     <w:pPr>
       <w:shd w:val="clear" w:color="auto" w:fill="000080"/>
@@ -3667,9 +4149,9 @@
       <w:szCs w:val="20"/>
     </w:rPr>
   </w:style>
-  <w:style w:type="paragraph" w:styleId="ad">
+  <w:style w:type="paragraph" w:styleId="BalloonText">
     <w:name w:val="Balloon Text"/>
-    <w:basedOn w:val="a"/>
+    <w:basedOn w:val="Normal"/>
     <w:qFormat/>
     <w:rPr>
       <w:rFonts w:ascii="Tahoma" w:hAnsi="Tahoma" w:cs="Tahoma"/>
@@ -3677,19 +4159,19 @@
       <w:szCs w:val="16"/>
     </w:rPr>
   </w:style>
-  <w:style w:type="paragraph" w:styleId="ae">
+  <w:style w:type="paragraph" w:styleId="CommentText">
     <w:name w:val="annotation text"/>
-    <w:basedOn w:val="a"/>
+    <w:basedOn w:val="Normal"/>
     <w:qFormat/>
     <w:rPr>
       <w:sz w:val="20"/>
       <w:szCs w:val="20"/>
     </w:rPr>
   </w:style>
-  <w:style w:type="paragraph" w:styleId="af">
+  <w:style w:type="paragraph" w:styleId="CommentSubject">
     <w:name w:val="annotation subject"/>
-    <w:basedOn w:val="ae"/>
-    <w:next w:val="ae"/>
+    <w:basedOn w:val="CommentText"/>
+    <w:next w:val="CommentText"/>
     <w:qFormat/>
     <w:rPr>
       <w:b/>
@@ -3698,7 +4180,7 @@
   </w:style>
   <w:style w:type="paragraph" w:customStyle="1" w:styleId="HeaderandFooter">
     <w:name w:val="Header and Footer"/>
-    <w:basedOn w:val="a"/>
+    <w:basedOn w:val="Normal"/>
     <w:qFormat/>
     <w:pPr>
       <w:suppressLineNumbers/>
@@ -3708,9 +4190,9 @@
       </w:tabs>
     </w:pPr>
   </w:style>
-  <w:style w:type="paragraph" w:styleId="af0">
+  <w:style w:type="paragraph" w:styleId="Footer">
     <w:name w:val="footer"/>
-    <w:basedOn w:val="a"/>
+    <w:basedOn w:val="Normal"/>
     <w:pPr>
       <w:tabs>
         <w:tab w:val="center" w:pos="4677"/>
@@ -3718,7 +4200,7 @@
       </w:tabs>
     </w:pPr>
   </w:style>
-  <w:style w:type="paragraph" w:customStyle="1" w:styleId="af1">
+  <w:style w:type="paragraph" w:customStyle="1" w:styleId="a2">
     <w:name w:val="Îáû÷íûé"/>
     <w:qFormat/>
     <w:pPr>
@@ -3748,7 +4230,7 @@
   </w:style>
   <w:style w:type="paragraph" w:customStyle="1" w:styleId="TableParagraph">
     <w:name w:val="Table Paragraph"/>
-    <w:basedOn w:val="a"/>
+    <w:basedOn w:val="Normal"/>
     <w:qFormat/>
     <w:pPr>
       <w:widowControl w:val="0"/>
@@ -3763,7 +4245,7 @@
   </w:style>
   <w:style w:type="paragraph" w:customStyle="1" w:styleId="TableContents">
     <w:name w:val="Table Contents"/>
-    <w:basedOn w:val="a"/>
+    <w:basedOn w:val="Normal"/>
     <w:qFormat/>
     <w:pPr>
       <w:widowControl w:val="0"/>
@@ -3784,7 +4266,7 @@
   </w:style>
   <w:style w:type="paragraph" w:customStyle="1" w:styleId="FrameContents">
     <w:name w:val="Frame Contents"/>
-    <w:basedOn w:val="a"/>
+    <w:basedOn w:val="Normal"/>
     <w:qFormat/>
   </w:style>
   <w:style w:type="numbering" w:customStyle="1" w:styleId="WW8Num1">

</xml_diff>